<commit_message>
complete the assignment cover page and render it to pdf
</commit_message>
<xml_diff>
--- a/brief/A3_Cover Page.docx
+++ b/brief/A3_Cover Page.docx
@@ -97,8 +97,6 @@
         </w:rPr>
         <w:t>Realizing a Design</w:t>
       </w:r>
-      <w:bookmarkStart w:id="0" w:name="_GoBack"/>
-      <w:bookmarkEnd w:id="0"/>
     </w:p>
     <w:p>
       <w:pPr>
@@ -182,6 +180,21 @@
         </w:rPr>
         <w:t xml:space="preserve"> </w:t>
       </w:r>
+      <w:r>
+        <w:rPr>
+          <w:rFonts w:asciiTheme="minorHAnsi" w:hAnsiTheme="minorHAnsi"/>
+          <w:sz w:val="32"/>
+        </w:rPr>
+        <w:tab/>
+      </w:r>
+      <w:r>
+        <w:rPr>
+          <w:rFonts w:asciiTheme="minorHAnsi" w:hAnsiTheme="minorHAnsi"/>
+          <w:sz w:val="32"/>
+        </w:rPr>
+        <w:tab/>
+        <w:t>Cameron Smith</w:t>
+      </w:r>
     </w:p>
     <w:p>
       <w:pPr>
@@ -210,6 +223,23 @@
         </w:rPr>
         <w:t>Student ID:</w:t>
       </w:r>
+      <w:r>
+        <w:rPr>
+          <w:rFonts w:asciiTheme="minorHAnsi" w:hAnsiTheme="minorHAnsi"/>
+          <w:b/>
+          <w:sz w:val="32"/>
+        </w:rPr>
+        <w:tab/>
+      </w:r>
+      <w:r>
+        <w:rPr>
+          <w:rFonts w:asciiTheme="minorHAnsi" w:hAnsiTheme="minorHAnsi"/>
+          <w:b/>
+          <w:sz w:val="32"/>
+        </w:rPr>
+        <w:tab/>
+        <w:t>706899195</w:t>
+      </w:r>
     </w:p>
     <w:p>
       <w:pPr>
@@ -237,6 +267,23 @@
           <w:sz w:val="32"/>
         </w:rPr>
         <w:t>Student UPI:</w:t>
+      </w:r>
+      <w:r>
+        <w:rPr>
+          <w:rFonts w:asciiTheme="minorHAnsi" w:hAnsiTheme="minorHAnsi"/>
+          <w:b/>
+          <w:sz w:val="32"/>
+        </w:rPr>
+        <w:tab/>
+      </w:r>
+      <w:r>
+        <w:rPr>
+          <w:rFonts w:asciiTheme="minorHAnsi" w:hAnsiTheme="minorHAnsi"/>
+          <w:b/>
+          <w:sz w:val="32"/>
+        </w:rPr>
+        <w:tab/>
+        <w:t>csmi928</w:t>
       </w:r>
     </w:p>
     <w:p>
@@ -370,6 +417,8 @@
       <w:r>
         <w:t>Student Declaration:</w:t>
       </w:r>
+      <w:bookmarkStart w:id="0" w:name="_GoBack"/>
+      <w:bookmarkEnd w:id="0"/>
     </w:p>
     <w:p>
       <w:pPr>
@@ -596,7 +645,7 @@
 
 <file path=word/numbering.xml><?xml version="1.0" encoding="utf-8"?>
 <w:numbering xmlns:wpc="http://schemas.microsoft.com/office/word/2010/wordprocessingCanvas" xmlns:mc="http://schemas.openxmlformats.org/markup-compatibility/2006" xmlns:o="urn:schemas-microsoft-com:office:office" xmlns:r="http://schemas.openxmlformats.org/officeDocument/2006/relationships" xmlns:m="http://schemas.openxmlformats.org/officeDocument/2006/math" xmlns:v="urn:schemas-microsoft-com:vml" xmlns:wp14="http://schemas.microsoft.com/office/word/2010/wordprocessingDrawing" xmlns:wp="http://schemas.openxmlformats.org/drawingml/2006/wordprocessingDrawing" xmlns:w10="urn:schemas-microsoft-com:office:word" xmlns:w="http://schemas.openxmlformats.org/wordprocessingml/2006/main" xmlns:w14="http://schemas.microsoft.com/office/word/2010/wordml" xmlns:w15="http://schemas.microsoft.com/office/word/2012/wordml" xmlns:wpg="http://schemas.microsoft.com/office/word/2010/wordprocessingGroup" xmlns:wpi="http://schemas.microsoft.com/office/word/2010/wordprocessingInk" xmlns:wne="http://schemas.microsoft.com/office/word/2006/wordml" xmlns:wps="http://schemas.microsoft.com/office/word/2010/wordprocessingShape" mc:Ignorable="w14 w15 wp14">
-  <w:abstractNum w:abstractNumId="0" w15:restartNumberingAfterBreak="0">
+  <w:abstractNum w:abstractNumId="0">
     <w:nsid w:val="5E5C3175"/>
     <w:multiLevelType w:val="hybridMultilevel"/>
     <w:tmpl w:val="42DE89DC"/>
@@ -1210,6 +1259,7 @@
       <w:lang w:val="en-US"/>
     </w:rPr>
     <w:tblPr>
+      <w:tblInd w:w="0" w:type="dxa"/>
       <w:tblBorders>
         <w:top w:val="single" w:sz="4" w:space="0" w:color="auto"/>
         <w:left w:val="single" w:sz="4" w:space="0" w:color="auto"/>
@@ -1218,6 +1268,12 @@
         <w:insideH w:val="single" w:sz="4" w:space="0" w:color="auto"/>
         <w:insideV w:val="single" w:sz="4" w:space="0" w:color="auto"/>
       </w:tblBorders>
+      <w:tblCellMar>
+        <w:top w:w="0" w:type="dxa"/>
+        <w:left w:w="108" w:type="dxa"/>
+        <w:bottom w:w="0" w:type="dxa"/>
+        <w:right w:w="108" w:type="dxa"/>
+      </w:tblCellMar>
     </w:tblPr>
   </w:style>
   <w:style w:type="paragraph" w:styleId="ListParagraph">

</xml_diff>